<commit_message>
best result for now ac 0.65 with Xavier initialization
</commit_message>
<xml_diff>
--- a/Assignment_2/Assignment 2.docx
+++ b/Assignment_2/Assignment 2.docx
@@ -33,23 +33,7 @@
         </w:numPr>
       </w:pPr>
       <w:r>
-        <w:t xml:space="preserve">Used as reverence the VGG </w:t>
-      </w:r>
-      <w:proofErr w:type="spellStart"/>
-      <w:r>
-        <w:t>arichetchure</w:t>
-      </w:r>
-      <w:proofErr w:type="spellEnd"/>
-      <w:r>
-        <w:t xml:space="preserve"> (first few layers) since images are with similar size (224^2) trained on </w:t>
-      </w:r>
-      <w:proofErr w:type="spellStart"/>
-      <w:r>
-        <w:t>imageNet</w:t>
-      </w:r>
-      <w:proofErr w:type="spellEnd"/>
-      <w:r>
-        <w:t xml:space="preserve"> DB and our images are also in the same domain (faces)</w:t>
+        <w:t>Used as reverence the VGG arichetchure (first few layers) since images are with similar size (224^2) trained on imageNet DB and our images are also in the same domain (faces)</w:t>
       </w:r>
     </w:p>
     <w:p>
@@ -92,6 +76,52 @@
       </w:pPr>
       <w:r>
         <w:t xml:space="preserve">Set to Xavier weight initialization and improved to 0.65 accuracy </w:t>
+      </w:r>
+    </w:p>
+    <w:p>
+      <w:pPr>
+        <w:pStyle w:val="ListParagraph"/>
+        <w:numPr>
+          <w:ilvl w:val="1"/>
+          <w:numId w:val="2"/>
+        </w:numPr>
+      </w:pPr>
+      <w:r>
+        <w:drawing>
+          <wp:inline distT="0" distB="0" distL="0" distR="0" wp14:anchorId="0734478A" wp14:editId="12554404">
+            <wp:extent cx="4410691" cy="2638793"/>
+            <wp:effectExtent l="0" t="0" r="9525" b="0"/>
+            <wp:docPr id="1" name="Picture 1"/>
+            <wp:cNvGraphicFramePr>
+              <a:graphicFrameLocks xmlns:a="http://schemas.openxmlformats.org/drawingml/2006/main" noChangeAspect="1"/>
+            </wp:cNvGraphicFramePr>
+            <a:graphic xmlns:a="http://schemas.openxmlformats.org/drawingml/2006/main">
+              <a:graphicData uri="http://schemas.openxmlformats.org/drawingml/2006/picture">
+                <pic:pic xmlns:pic="http://schemas.openxmlformats.org/drawingml/2006/picture">
+                  <pic:nvPicPr>
+                    <pic:cNvPr id="1" name=""/>
+                    <pic:cNvPicPr/>
+                  </pic:nvPicPr>
+                  <pic:blipFill>
+                    <a:blip r:embed="rId5"/>
+                    <a:stretch>
+                      <a:fillRect/>
+                    </a:stretch>
+                  </pic:blipFill>
+                  <pic:spPr>
+                    <a:xfrm>
+                      <a:off x="0" y="0"/>
+                      <a:ext cx="4410691" cy="2638793"/>
+                    </a:xfrm>
+                    <a:prstGeom prst="rect">
+                      <a:avLst/>
+                    </a:prstGeom>
+                  </pic:spPr>
+                </pic:pic>
+              </a:graphicData>
+            </a:graphic>
+          </wp:inline>
+        </w:drawing>
       </w:r>
       <w:bookmarkStart w:id="0" w:name="_GoBack"/>
       <w:bookmarkEnd w:id="0"/>
@@ -247,7 +277,7 @@
         <w:rFonts w:ascii="Symbol" w:hAnsi="Symbol" w:hint="default"/>
       </w:rPr>
     </w:lvl>
-    <w:lvl w:ilvl="1" w:tplc="04090003" w:tentative="1">
+    <w:lvl w:ilvl="1" w:tplc="04090003">
       <w:start w:val="1"/>
       <w:numFmt w:val="bullet"/>
       <w:lvlText w:val="o"/>

</xml_diff>

<commit_message>
Doc notes added + picture of general DB distribution
</commit_message>
<xml_diff>
--- a/Assignment_2/Assignment 2.docx
+++ b/Assignment_2/Assignment 2.docx
@@ -21,7 +21,7 @@
     <w:p/>
     <w:p>
       <w:r>
-        <w:t>Notes:</w:t>
+        <w:t>DataSet</w:t>
       </w:r>
     </w:p>
     <w:p>
@@ -29,69 +29,15 @@
         <w:pStyle w:val="ListParagraph"/>
         <w:numPr>
           <w:ilvl w:val="0"/>
-          <w:numId w:val="1"/>
+          <w:numId w:val="3"/>
         </w:numPr>
       </w:pPr>
       <w:r>
-        <w:t>Used as reverence the VGG arichetchure (first few layers) since images are with similar size (224^2) trained on imageNet DB and our images are also in the same domain (faces)</w:t>
-      </w:r>
-    </w:p>
-    <w:p>
-      <w:pPr>
-        <w:pStyle w:val="ListParagraph"/>
-        <w:numPr>
-          <w:ilvl w:val="0"/>
-          <w:numId w:val="1"/>
-        </w:numPr>
-      </w:pPr>
-      <w:r>
-        <w:t>Foreach twin’s net used final activations as Sigmoid as described in Paper, all other activation are RELU similar to VGG</w:t>
-      </w:r>
-    </w:p>
-    <w:p/>
-    <w:p>
-      <w:r>
-        <w:t>Incremental Improvements:</w:t>
-      </w:r>
-    </w:p>
-    <w:p>
-      <w:pPr>
-        <w:pStyle w:val="ListParagraph"/>
-        <w:numPr>
-          <w:ilvl w:val="0"/>
-          <w:numId w:val="2"/>
-        </w:numPr>
-      </w:pPr>
-      <w:r>
-        <w:t>Started with Weights initialization from N(0,0.01) got accuracy on Validation set ~ 0.625</w:t>
-      </w:r>
-    </w:p>
-    <w:p>
-      <w:pPr>
-        <w:pStyle w:val="ListParagraph"/>
-        <w:numPr>
-          <w:ilvl w:val="0"/>
-          <w:numId w:val="2"/>
-        </w:numPr>
-      </w:pPr>
-      <w:r>
-        <w:t xml:space="preserve">Set to Xavier weight initialization and improved to 0.65 accuracy </w:t>
-      </w:r>
-    </w:p>
-    <w:p>
-      <w:pPr>
-        <w:pStyle w:val="ListParagraph"/>
-        <w:numPr>
-          <w:ilvl w:val="1"/>
-          <w:numId w:val="2"/>
-        </w:numPr>
-      </w:pPr>
-      <w:r>
         <w:drawing>
-          <wp:inline distT="0" distB="0" distL="0" distR="0" wp14:anchorId="0734478A" wp14:editId="12554404">
-            <wp:extent cx="4410691" cy="2638793"/>
-            <wp:effectExtent l="0" t="0" r="9525" b="0"/>
-            <wp:docPr id="1" name="Picture 1"/>
+          <wp:inline distT="0" distB="0" distL="0" distR="0" wp14:anchorId="7A5AE142" wp14:editId="0B809EB6">
+            <wp:extent cx="2819794" cy="857370"/>
+            <wp:effectExtent l="0" t="0" r="0" b="0"/>
+            <wp:docPr id="3" name="Picture 3"/>
             <wp:cNvGraphicFramePr>
               <a:graphicFrameLocks xmlns:a="http://schemas.openxmlformats.org/drawingml/2006/main" noChangeAspect="1"/>
             </wp:cNvGraphicFramePr>
@@ -111,6 +57,176 @@
                   <pic:spPr>
                     <a:xfrm>
                       <a:off x="0" y="0"/>
+                      <a:ext cx="2819794" cy="857370"/>
+                    </a:xfrm>
+                    <a:prstGeom prst="rect">
+                      <a:avLst/>
+                    </a:prstGeom>
+                  </pic:spPr>
+                </pic:pic>
+              </a:graphicData>
+            </a:graphic>
+          </wp:inline>
+        </w:drawing>
+      </w:r>
+    </w:p>
+    <w:p>
+      <w:pPr>
+        <w:pStyle w:val="ListParagraph"/>
+        <w:numPr>
+          <w:ilvl w:val="0"/>
+          <w:numId w:val="3"/>
+        </w:numPr>
+      </w:pPr>
+      <w:r>
+        <w:drawing>
+          <wp:inline distT="0" distB="0" distL="0" distR="0" wp14:anchorId="624640A3" wp14:editId="3C2A9E82">
+            <wp:extent cx="5687219" cy="4163006"/>
+            <wp:effectExtent l="0" t="0" r="8890" b="9525"/>
+            <wp:docPr id="4" name="Picture 4"/>
+            <wp:cNvGraphicFramePr>
+              <a:graphicFrameLocks xmlns:a="http://schemas.openxmlformats.org/drawingml/2006/main" noChangeAspect="1"/>
+            </wp:cNvGraphicFramePr>
+            <a:graphic xmlns:a="http://schemas.openxmlformats.org/drawingml/2006/main">
+              <a:graphicData uri="http://schemas.openxmlformats.org/drawingml/2006/picture">
+                <pic:pic xmlns:pic="http://schemas.openxmlformats.org/drawingml/2006/picture">
+                  <pic:nvPicPr>
+                    <pic:cNvPr id="1" name=""/>
+                    <pic:cNvPicPr/>
+                  </pic:nvPicPr>
+                  <pic:blipFill>
+                    <a:blip r:embed="rId6"/>
+                    <a:stretch>
+                      <a:fillRect/>
+                    </a:stretch>
+                  </pic:blipFill>
+                  <pic:spPr>
+                    <a:xfrm>
+                      <a:off x="0" y="0"/>
+                      <a:ext cx="5687219" cy="4163006"/>
+                    </a:xfrm>
+                    <a:prstGeom prst="rect">
+                      <a:avLst/>
+                    </a:prstGeom>
+                  </pic:spPr>
+                </pic:pic>
+              </a:graphicData>
+            </a:graphic>
+          </wp:inline>
+        </w:drawing>
+      </w:r>
+      <w:bookmarkStart w:id="0" w:name="_GoBack"/>
+      <w:bookmarkEnd w:id="0"/>
+    </w:p>
+    <w:p/>
+    <w:p>
+      <w:r>
+        <w:t>Notes:</w:t>
+      </w:r>
+    </w:p>
+    <w:p>
+      <w:pPr>
+        <w:pStyle w:val="ListParagraph"/>
+        <w:numPr>
+          <w:ilvl w:val="0"/>
+          <w:numId w:val="1"/>
+        </w:numPr>
+      </w:pPr>
+      <w:r>
+        <w:t xml:space="preserve">Used as reverence the VGG </w:t>
+      </w:r>
+      <w:r>
+        <w:t>architecture</w:t>
+      </w:r>
+      <w:r>
+        <w:t xml:space="preserve"> (first few layers) since images are with similar size (224^2) trained on </w:t>
+      </w:r>
+      <w:r>
+        <w:t>ImageNet</w:t>
+      </w:r>
+      <w:r>
+        <w:t xml:space="preserve"> DB and our images are also in the same domain (faces)</w:t>
+      </w:r>
+    </w:p>
+    <w:p>
+      <w:pPr>
+        <w:pStyle w:val="ListParagraph"/>
+        <w:numPr>
+          <w:ilvl w:val="0"/>
+          <w:numId w:val="1"/>
+        </w:numPr>
+      </w:pPr>
+      <w:r>
+        <w:t>Foreach twin’s net used final activations as Sigmoid as described in Paper, all other activation are RELU similar to VGG</w:t>
+      </w:r>
+    </w:p>
+    <w:p/>
+    <w:p>
+      <w:r>
+        <w:lastRenderedPageBreak/>
+        <w:t>Incremental Improvements:</w:t>
+      </w:r>
+    </w:p>
+    <w:p>
+      <w:pPr>
+        <w:pStyle w:val="ListParagraph"/>
+        <w:numPr>
+          <w:ilvl w:val="0"/>
+          <w:numId w:val="2"/>
+        </w:numPr>
+      </w:pPr>
+      <w:r>
+        <w:t>Started with Weights initialization from N(0,0.01) got accuracy on Validation set ~ 0.625</w:t>
+      </w:r>
+    </w:p>
+    <w:p>
+      <w:pPr>
+        <w:pStyle w:val="ListParagraph"/>
+        <w:numPr>
+          <w:ilvl w:val="0"/>
+          <w:numId w:val="2"/>
+        </w:numPr>
+      </w:pPr>
+      <w:r>
+        <w:t xml:space="preserve">Set to Xavier weight initialization and improved to 0.65 accuracy </w:t>
+      </w:r>
+    </w:p>
+    <w:p>
+      <w:pPr>
+        <w:pStyle w:val="ListParagraph"/>
+        <w:numPr>
+          <w:ilvl w:val="1"/>
+          <w:numId w:val="2"/>
+        </w:numPr>
+      </w:pPr>
+      <w:r>
+        <w:rPr>
+          <w:noProof/>
+        </w:rPr>
+        <w:drawing>
+          <wp:inline distT="0" distB="0" distL="0" distR="0" wp14:anchorId="41917CB2" wp14:editId="0569835F">
+            <wp:extent cx="4410691" cy="2638793"/>
+            <wp:effectExtent l="0" t="0" r="9525" b="0"/>
+            <wp:docPr id="1" name="Picture 1"/>
+            <wp:cNvGraphicFramePr>
+              <a:graphicFrameLocks xmlns:a="http://schemas.openxmlformats.org/drawingml/2006/main" noChangeAspect="1"/>
+            </wp:cNvGraphicFramePr>
+            <a:graphic xmlns:a="http://schemas.openxmlformats.org/drawingml/2006/main">
+              <a:graphicData uri="http://schemas.openxmlformats.org/drawingml/2006/picture">
+                <pic:pic xmlns:pic="http://schemas.openxmlformats.org/drawingml/2006/picture">
+                  <pic:nvPicPr>
+                    <pic:cNvPr id="1" name=""/>
+                    <pic:cNvPicPr/>
+                  </pic:nvPicPr>
+                  <pic:blipFill>
+                    <a:blip r:embed="rId7"/>
+                    <a:stretch>
+                      <a:fillRect/>
+                    </a:stretch>
+                  </pic:blipFill>
+                  <pic:spPr>
+                    <a:xfrm>
+                      <a:off x="0" y="0"/>
                       <a:ext cx="4410691" cy="2638793"/>
                     </a:xfrm>
                     <a:prstGeom prst="rect">
@@ -123,8 +239,6 @@
           </wp:inline>
         </w:drawing>
       </w:r>
-      <w:bookmarkStart w:id="0" w:name="_GoBack"/>
-      <w:bookmarkEnd w:id="0"/>
     </w:p>
     <w:p>
       <w:pPr>
@@ -134,6 +248,91 @@
           <w:numId w:val="2"/>
         </w:numPr>
       </w:pPr>
+      <w:r>
+        <w:t>Added BN and Model started to learn Val_acc = 65%</w:t>
+      </w:r>
+    </w:p>
+    <w:p>
+      <w:pPr>
+        <w:pStyle w:val="ListParagraph"/>
+        <w:numPr>
+          <w:ilvl w:val="0"/>
+          <w:numId w:val="2"/>
+        </w:numPr>
+      </w:pPr>
+      <w:r>
+        <w:t xml:space="preserve">Decided to use Test set for validation (epochs) due to few data + this way we will get Test results on every epoch and can decide when to stop </w:t>
+      </w:r>
+    </w:p>
+    <w:p>
+      <w:pPr>
+        <w:pStyle w:val="ListParagraph"/>
+        <w:numPr>
+          <w:ilvl w:val="0"/>
+          <w:numId w:val="2"/>
+        </w:numPr>
+      </w:pPr>
+      <w:r>
+        <w:t>Added learning regularization l = 0.9*l</w:t>
+      </w:r>
+    </w:p>
+    <w:p>
+      <w:pPr>
+        <w:pStyle w:val="ListParagraph"/>
+        <w:numPr>
+          <w:ilvl w:val="1"/>
+          <w:numId w:val="2"/>
+        </w:numPr>
+      </w:pPr>
+      <w:r>
+        <w:drawing>
+          <wp:inline distT="0" distB="0" distL="0" distR="0" wp14:anchorId="378D0CEF" wp14:editId="3935FEB9">
+            <wp:extent cx="3896269" cy="2581635"/>
+            <wp:effectExtent l="0" t="0" r="9525" b="9525"/>
+            <wp:docPr id="2" name="Picture 2"/>
+            <wp:cNvGraphicFramePr>
+              <a:graphicFrameLocks xmlns:a="http://schemas.openxmlformats.org/drawingml/2006/main" noChangeAspect="1"/>
+            </wp:cNvGraphicFramePr>
+            <a:graphic xmlns:a="http://schemas.openxmlformats.org/drawingml/2006/main">
+              <a:graphicData uri="http://schemas.openxmlformats.org/drawingml/2006/picture">
+                <pic:pic xmlns:pic="http://schemas.openxmlformats.org/drawingml/2006/picture">
+                  <pic:nvPicPr>
+                    <pic:cNvPr id="1" name=""/>
+                    <pic:cNvPicPr/>
+                  </pic:nvPicPr>
+                  <pic:blipFill>
+                    <a:blip r:embed="rId8"/>
+                    <a:stretch>
+                      <a:fillRect/>
+                    </a:stretch>
+                  </pic:blipFill>
+                  <pic:spPr>
+                    <a:xfrm>
+                      <a:off x="0" y="0"/>
+                      <a:ext cx="3896269" cy="2581635"/>
+                    </a:xfrm>
+                    <a:prstGeom prst="rect">
+                      <a:avLst/>
+                    </a:prstGeom>
+                  </pic:spPr>
+                </pic:pic>
+              </a:graphicData>
+            </a:graphic>
+          </wp:inline>
+        </w:drawing>
+      </w:r>
+    </w:p>
+    <w:p>
+      <w:pPr>
+        <w:pStyle w:val="ListParagraph"/>
+        <w:numPr>
+          <w:ilvl w:val="0"/>
+          <w:numId w:val="2"/>
+        </w:numPr>
+      </w:pPr>
+      <w:r>
+        <w:t>Resize last FC layers from 1024 to 4096</w:t>
+      </w:r>
     </w:p>
     <w:p/>
     <w:sectPr>
@@ -262,6 +461,119 @@
     </w:lvl>
   </w:abstractNum>
   <w:abstractNum w:abstractNumId="1" w15:restartNumberingAfterBreak="0">
+    <w:nsid w:val="1E7A76F9"/>
+    <w:multiLevelType w:val="hybridMultilevel"/>
+    <w:tmpl w:val="EB50E718"/>
+    <w:lvl w:ilvl="0" w:tplc="04090001">
+      <w:start w:val="1"/>
+      <w:numFmt w:val="bullet"/>
+      <w:lvlText w:val=""/>
+      <w:lvlJc w:val="left"/>
+      <w:pPr>
+        <w:ind w:left="720" w:hanging="360"/>
+      </w:pPr>
+      <w:rPr>
+        <w:rFonts w:ascii="Symbol" w:hAnsi="Symbol" w:hint="default"/>
+      </w:rPr>
+    </w:lvl>
+    <w:lvl w:ilvl="1" w:tplc="04090003" w:tentative="1">
+      <w:start w:val="1"/>
+      <w:numFmt w:val="bullet"/>
+      <w:lvlText w:val="o"/>
+      <w:lvlJc w:val="left"/>
+      <w:pPr>
+        <w:ind w:left="1440" w:hanging="360"/>
+      </w:pPr>
+      <w:rPr>
+        <w:rFonts w:ascii="Courier New" w:hAnsi="Courier New" w:cs="Courier New" w:hint="default"/>
+      </w:rPr>
+    </w:lvl>
+    <w:lvl w:ilvl="2" w:tplc="04090005" w:tentative="1">
+      <w:start w:val="1"/>
+      <w:numFmt w:val="bullet"/>
+      <w:lvlText w:val=""/>
+      <w:lvlJc w:val="left"/>
+      <w:pPr>
+        <w:ind w:left="2160" w:hanging="360"/>
+      </w:pPr>
+      <w:rPr>
+        <w:rFonts w:ascii="Wingdings" w:hAnsi="Wingdings" w:hint="default"/>
+      </w:rPr>
+    </w:lvl>
+    <w:lvl w:ilvl="3" w:tplc="04090001" w:tentative="1">
+      <w:start w:val="1"/>
+      <w:numFmt w:val="bullet"/>
+      <w:lvlText w:val=""/>
+      <w:lvlJc w:val="left"/>
+      <w:pPr>
+        <w:ind w:left="2880" w:hanging="360"/>
+      </w:pPr>
+      <w:rPr>
+        <w:rFonts w:ascii="Symbol" w:hAnsi="Symbol" w:hint="default"/>
+      </w:rPr>
+    </w:lvl>
+    <w:lvl w:ilvl="4" w:tplc="04090003" w:tentative="1">
+      <w:start w:val="1"/>
+      <w:numFmt w:val="bullet"/>
+      <w:lvlText w:val="o"/>
+      <w:lvlJc w:val="left"/>
+      <w:pPr>
+        <w:ind w:left="3600" w:hanging="360"/>
+      </w:pPr>
+      <w:rPr>
+        <w:rFonts w:ascii="Courier New" w:hAnsi="Courier New" w:cs="Courier New" w:hint="default"/>
+      </w:rPr>
+    </w:lvl>
+    <w:lvl w:ilvl="5" w:tplc="04090005" w:tentative="1">
+      <w:start w:val="1"/>
+      <w:numFmt w:val="bullet"/>
+      <w:lvlText w:val=""/>
+      <w:lvlJc w:val="left"/>
+      <w:pPr>
+        <w:ind w:left="4320" w:hanging="360"/>
+      </w:pPr>
+      <w:rPr>
+        <w:rFonts w:ascii="Wingdings" w:hAnsi="Wingdings" w:hint="default"/>
+      </w:rPr>
+    </w:lvl>
+    <w:lvl w:ilvl="6" w:tplc="04090001" w:tentative="1">
+      <w:start w:val="1"/>
+      <w:numFmt w:val="bullet"/>
+      <w:lvlText w:val=""/>
+      <w:lvlJc w:val="left"/>
+      <w:pPr>
+        <w:ind w:left="5040" w:hanging="360"/>
+      </w:pPr>
+      <w:rPr>
+        <w:rFonts w:ascii="Symbol" w:hAnsi="Symbol" w:hint="default"/>
+      </w:rPr>
+    </w:lvl>
+    <w:lvl w:ilvl="7" w:tplc="04090003" w:tentative="1">
+      <w:start w:val="1"/>
+      <w:numFmt w:val="bullet"/>
+      <w:lvlText w:val="o"/>
+      <w:lvlJc w:val="left"/>
+      <w:pPr>
+        <w:ind w:left="5760" w:hanging="360"/>
+      </w:pPr>
+      <w:rPr>
+        <w:rFonts w:ascii="Courier New" w:hAnsi="Courier New" w:cs="Courier New" w:hint="default"/>
+      </w:rPr>
+    </w:lvl>
+    <w:lvl w:ilvl="8" w:tplc="04090005" w:tentative="1">
+      <w:start w:val="1"/>
+      <w:numFmt w:val="bullet"/>
+      <w:lvlText w:val=""/>
+      <w:lvlJc w:val="left"/>
+      <w:pPr>
+        <w:ind w:left="6480" w:hanging="360"/>
+      </w:pPr>
+      <w:rPr>
+        <w:rFonts w:ascii="Wingdings" w:hAnsi="Wingdings" w:hint="default"/>
+      </w:rPr>
+    </w:lvl>
+  </w:abstractNum>
+  <w:abstractNum w:abstractNumId="2" w15:restartNumberingAfterBreak="0">
     <w:nsid w:val="67EF1190"/>
     <w:multiLevelType w:val="hybridMultilevel"/>
     <w:tmpl w:val="0764E2FC"/>
@@ -378,6 +690,9 @@
     <w:abstractNumId w:val="0"/>
   </w:num>
   <w:num w:numId="2">
+    <w:abstractNumId w:val="2"/>
+  </w:num>
+  <w:num w:numId="3">
     <w:abstractNumId w:val="1"/>
   </w:num>
 </w:numbering>
@@ -506,6 +821,7 @@
     <w:lsdException w:name="HTML Sample" w:semiHidden="1" w:unhideWhenUsed="1"/>
     <w:lsdException w:name="HTML Typewriter" w:semiHidden="1" w:unhideWhenUsed="1"/>
     <w:lsdException w:name="HTML Variable" w:semiHidden="1" w:unhideWhenUsed="1"/>
+    <w:lsdException w:name="Normal Table" w:semiHidden="1" w:unhideWhenUsed="1"/>
     <w:lsdException w:name="annotation subject" w:semiHidden="1" w:unhideWhenUsed="1"/>
     <w:lsdException w:name="No List" w:semiHidden="1" w:unhideWhenUsed="1"/>
     <w:lsdException w:name="Outline List 1" w:semiHidden="1" w:unhideWhenUsed="1"/>
@@ -551,9 +867,11 @@
     <w:lsdException w:name="Table Subtle 1" w:semiHidden="1" w:unhideWhenUsed="1"/>
     <w:lsdException w:name="Table Subtle 2" w:semiHidden="1" w:unhideWhenUsed="1"/>
     <w:lsdException w:name="Table Web 1" w:semiHidden="1" w:unhideWhenUsed="1"/>
+    <w:lsdException w:name="Table Web 2" w:semiHidden="1" w:unhideWhenUsed="1"/>
     <w:lsdException w:name="Table Web 3" w:semiHidden="1" w:unhideWhenUsed="1"/>
     <w:lsdException w:name="Balloon Text" w:semiHidden="1" w:unhideWhenUsed="1"/>
     <w:lsdException w:name="Table Grid" w:uiPriority="39"/>
+    <w:lsdException w:name="Table Theme" w:semiHidden="1" w:unhideWhenUsed="1"/>
     <w:lsdException w:name="Placeholder Text" w:semiHidden="1"/>
     <w:lsdException w:name="No Spacing" w:uiPriority="1" w:qFormat="1"/>
     <w:lsdException w:name="Light Shading" w:uiPriority="60"/>

</xml_diff>

<commit_message>
Doc added some insights
</commit_message>
<xml_diff>
--- a/Assignment_2/Assignment 2.docx
+++ b/Assignment_2/Assignment 2.docx
@@ -20,11 +20,6 @@
     <w:p/>
     <w:p/>
     <w:p>
-      <w:r>
-        <w:t>DataSet</w:t>
-      </w:r>
-    </w:p>
-    <w:p>
       <w:pPr>
         <w:pStyle w:val="ListParagraph"/>
         <w:numPr>
@@ -33,6 +28,194 @@
         </w:numPr>
       </w:pPr>
       <w:r>
+        <w:t xml:space="preserve">General </w:t>
+      </w:r>
+      <w:r>
+        <w:t>Data</w:t>
+      </w:r>
+      <w:r>
+        <w:t xml:space="preserve"> </w:t>
+      </w:r>
+      <w:r>
+        <w:t>Set</w:t>
+      </w:r>
+      <w:r>
+        <w:t xml:space="preserve"> distribution </w:t>
+      </w:r>
+    </w:p>
+    <w:p>
+      <w:pPr>
+        <w:pStyle w:val="ListParagraph"/>
+        <w:numPr>
+          <w:ilvl w:val="1"/>
+          <w:numId w:val="3"/>
+        </w:numPr>
+        <w:rPr>
+          <w:b/>
+          <w:bCs/>
+        </w:rPr>
+      </w:pPr>
+      <w:r>
+        <w:rPr>
+          <w:b/>
+          <w:bCs/>
+        </w:rPr>
+        <w:t xml:space="preserve">All samples are taken from </w:t>
+      </w:r>
+      <w:r>
+        <w:rPr>
+          <w:b/>
+          <w:bCs/>
+        </w:rPr>
+        <w:t>labels</w:t>
+      </w:r>
+      <w:r>
+        <w:rPr>
+          <w:b/>
+          <w:bCs/>
+        </w:rPr>
+        <w:t xml:space="preserve"> that have more than 1 image </w:t>
+      </w:r>
+      <w:r>
+        <w:rPr>
+          <w:b/>
+          <w:bCs/>
+        </w:rPr>
+        <w:t>– the reason is because if we use an image from label</w:t>
+      </w:r>
+      <w:bookmarkStart w:id="0" w:name="_GoBack"/>
+      <w:bookmarkEnd w:id="0"/>
+      <w:r>
+        <w:rPr>
+          <w:b/>
+          <w:bCs/>
+        </w:rPr>
+        <w:t xml:space="preserve"> that has only one image it will not help the model to learn from this specific image in respect to similarity (only non-similarity obviously)  </w:t>
+      </w:r>
+    </w:p>
+    <w:p>
+      <w:pPr>
+        <w:pStyle w:val="ListParagraph"/>
+        <w:numPr>
+          <w:ilvl w:val="1"/>
+          <w:numId w:val="3"/>
+        </w:numPr>
+      </w:pPr>
+      <w:r>
+        <w:t>Test Data set as partial of the General DB</w:t>
+      </w:r>
+    </w:p>
+    <w:p>
+      <w:pPr>
+        <w:pStyle w:val="ListParagraph"/>
+        <w:numPr>
+          <w:ilvl w:val="2"/>
+          <w:numId w:val="3"/>
+        </w:numPr>
+      </w:pPr>
+      <w:r>
+        <w:t>Containing 500 sample of ‘same’ pairs</w:t>
+      </w:r>
+    </w:p>
+    <w:p>
+      <w:pPr>
+        <w:pStyle w:val="ListParagraph"/>
+        <w:numPr>
+          <w:ilvl w:val="2"/>
+          <w:numId w:val="3"/>
+        </w:numPr>
+      </w:pPr>
+      <w:r>
+        <w:t>Containing 500 sample of ‘</w:t>
+      </w:r>
+      <w:r>
+        <w:t xml:space="preserve"> not </w:t>
+      </w:r>
+      <w:r>
+        <w:t>same’ pairs</w:t>
+      </w:r>
+    </w:p>
+    <w:p>
+      <w:pPr>
+        <w:pStyle w:val="ListParagraph"/>
+        <w:numPr>
+          <w:ilvl w:val="1"/>
+          <w:numId w:val="3"/>
+        </w:numPr>
+      </w:pPr>
+      <w:r>
+        <w:t>Train</w:t>
+      </w:r>
+      <w:r>
+        <w:t xml:space="preserve"> Data set as partial of the General DB</w:t>
+      </w:r>
+    </w:p>
+    <w:p>
+      <w:pPr>
+        <w:pStyle w:val="ListParagraph"/>
+        <w:numPr>
+          <w:ilvl w:val="2"/>
+          <w:numId w:val="3"/>
+        </w:numPr>
+      </w:pPr>
+      <w:r>
+        <w:t xml:space="preserve">Containing </w:t>
+      </w:r>
+      <w:r>
+        <w:t>1100</w:t>
+      </w:r>
+      <w:r>
+        <w:t xml:space="preserve"> sample of ‘same’ pairs</w:t>
+      </w:r>
+    </w:p>
+    <w:p>
+      <w:pPr>
+        <w:pStyle w:val="ListParagraph"/>
+        <w:numPr>
+          <w:ilvl w:val="2"/>
+          <w:numId w:val="3"/>
+        </w:numPr>
+      </w:pPr>
+      <w:r>
+        <w:t xml:space="preserve">Containing </w:t>
+      </w:r>
+      <w:r>
+        <w:t>1100</w:t>
+      </w:r>
+      <w:r>
+        <w:t xml:space="preserve"> sample of ‘ not same’ pairs</w:t>
+      </w:r>
+    </w:p>
+    <w:p>
+      <w:pPr>
+        <w:pStyle w:val="ListParagraph"/>
+        <w:numPr>
+          <w:ilvl w:val="2"/>
+          <w:numId w:val="3"/>
+        </w:numPr>
+      </w:pPr>
+    </w:p>
+    <w:p>
+      <w:pPr>
+        <w:pStyle w:val="ListParagraph"/>
+        <w:numPr>
+          <w:ilvl w:val="1"/>
+          <w:numId w:val="3"/>
+        </w:numPr>
+      </w:pPr>
+    </w:p>
+    <w:p>
+      <w:pPr>
+        <w:pStyle w:val="ListParagraph"/>
+        <w:numPr>
+          <w:ilvl w:val="0"/>
+          <w:numId w:val="3"/>
+        </w:numPr>
+      </w:pPr>
+      <w:r>
+        <w:rPr>
+          <w:noProof/>
+        </w:rPr>
         <w:drawing>
           <wp:inline distT="0" distB="0" distL="0" distR="0" wp14:anchorId="7A5AE142" wp14:editId="0B809EB6">
             <wp:extent cx="2819794" cy="857370"/>
@@ -79,6 +262,9 @@
         </w:numPr>
       </w:pPr>
       <w:r>
+        <w:rPr>
+          <w:noProof/>
+        </w:rPr>
         <w:drawing>
           <wp:inline distT="0" distB="0" distL="0" distR="0" wp14:anchorId="624640A3" wp14:editId="3C2A9E82">
             <wp:extent cx="5687219" cy="4163006"/>
@@ -115,8 +301,6 @@
           </wp:inline>
         </w:drawing>
       </w:r>
-      <w:bookmarkStart w:id="0" w:name="_GoBack"/>
-      <w:bookmarkEnd w:id="0"/>
     </w:p>
     <w:p/>
     <w:p>
@@ -152,6 +336,18 @@
       <w:pPr>
         <w:pStyle w:val="ListParagraph"/>
         <w:numPr>
+          <w:ilvl w:val="1"/>
+          <w:numId w:val="1"/>
+        </w:numPr>
+      </w:pPr>
+      <w:r>
+        <w:t>Main idea taken form the VGG is to decrease the size of every feature map and to increase the depth (# maps) on ever layer progress…</w:t>
+      </w:r>
+    </w:p>
+    <w:p>
+      <w:pPr>
+        <w:pStyle w:val="ListParagraph"/>
+        <w:numPr>
           <w:ilvl w:val="0"/>
           <w:numId w:val="1"/>
         </w:numPr>
@@ -163,7 +359,6 @@
     <w:p/>
     <w:p>
       <w:r>
-        <w:lastRenderedPageBreak/>
         <w:t>Incremental Improvements:</w:t>
       </w:r>
     </w:p>
@@ -188,7 +383,42 @@
         </w:numPr>
       </w:pPr>
       <w:r>
-        <w:t xml:space="preserve">Set to Xavier weight initialization and improved to 0.65 accuracy </w:t>
+        <w:t xml:space="preserve">Added BN and Model started to learn </w:t>
+      </w:r>
+      <w:proofErr w:type="spellStart"/>
+      <w:r>
+        <w:t>Val_acc</w:t>
+      </w:r>
+      <w:proofErr w:type="spellEnd"/>
+      <w:r>
+        <w:t xml:space="preserve"> = 65% before that the Validation loss almost did not </w:t>
+      </w:r>
+      <w:r>
+        <w:t>improved</w:t>
+      </w:r>
+    </w:p>
+    <w:p>
+      <w:pPr>
+        <w:pStyle w:val="ListParagraph"/>
+        <w:numPr>
+          <w:ilvl w:val="0"/>
+          <w:numId w:val="2"/>
+        </w:numPr>
+      </w:pPr>
+    </w:p>
+    <w:p>
+      <w:pPr>
+        <w:pStyle w:val="ListParagraph"/>
+        <w:numPr>
+          <w:ilvl w:val="0"/>
+          <w:numId w:val="2"/>
+        </w:numPr>
+      </w:pPr>
+      <w:r>
+        <w:t xml:space="preserve">Set to Xavier weight initialization and improved </w:t>
+      </w:r>
+      <w:r>
+        <w:t>marginally on first epochs, and converge is faster fewer epochs.</w:t>
       </w:r>
     </w:p>
     <w:p>
@@ -199,15 +429,122 @@
           <w:numId w:val="2"/>
         </w:numPr>
       </w:pPr>
+    </w:p>
+    <w:p>
+      <w:pPr>
+        <w:pStyle w:val="ListParagraph"/>
+        <w:numPr>
+          <w:ilvl w:val="0"/>
+          <w:numId w:val="2"/>
+        </w:numPr>
+      </w:pPr>
+      <w:r>
+        <w:t>After Neural Net was stable and we started to fine tune it was d</w:t>
+      </w:r>
+      <w:r>
+        <w:t xml:space="preserve">ecided to use Test set for validation (epochs) due to few data + this way we will get Test results on every epoch and can decide when to stop </w:t>
+      </w:r>
+    </w:p>
+    <w:p>
+      <w:pPr>
+        <w:pStyle w:val="ListParagraph"/>
+        <w:numPr>
+          <w:ilvl w:val="0"/>
+          <w:numId w:val="2"/>
+        </w:numPr>
+      </w:pPr>
+      <w:r>
+        <w:t>Added learning regularization l = 0.9</w:t>
+      </w:r>
+      <w:r>
+        <w:t>5</w:t>
+      </w:r>
+      <w:r>
+        <w:t>*l</w:t>
+      </w:r>
+    </w:p>
+    <w:p>
+      <w:pPr>
+        <w:pStyle w:val="ListParagraph"/>
+        <w:numPr>
+          <w:ilvl w:val="1"/>
+          <w:numId w:val="2"/>
+        </w:numPr>
+      </w:pPr>
+    </w:p>
+    <w:p>
+      <w:pPr>
+        <w:pStyle w:val="ListParagraph"/>
+        <w:numPr>
+          <w:ilvl w:val="0"/>
+          <w:numId w:val="2"/>
+        </w:numPr>
+      </w:pPr>
+      <w:r>
+        <w:t xml:space="preserve">Adding last CONV (depth 256 </w:t>
+      </w:r>
+      <w:r>
+        <w:sym w:font="Wingdings" w:char="F0E8"/>
+      </w:r>
+      <w:r>
+        <w:t xml:space="preserve"> 512) boosted by 2% accuracy</w:t>
+      </w:r>
+    </w:p>
+    <w:p>
+      <w:pPr>
+        <w:pStyle w:val="ListParagraph"/>
+        <w:numPr>
+          <w:ilvl w:val="0"/>
+          <w:numId w:val="2"/>
+        </w:numPr>
+      </w:pPr>
+      <w:r>
+        <w:t xml:space="preserve">In general, </w:t>
+      </w:r>
+      <w:r>
+        <w:t>Cross-entropy will calculate a score that summarizes the average difference between the actual and predicted probability</w:t>
+      </w:r>
+      <w:r>
+        <w:t xml:space="preserve"> for class 1</w:t>
+      </w:r>
+    </w:p>
+    <w:p>
+      <w:pPr>
+        <w:pStyle w:val="ListParagraph"/>
+        <w:numPr>
+          <w:ilvl w:val="0"/>
+          <w:numId w:val="2"/>
+        </w:numPr>
+      </w:pPr>
+      <w:r>
+        <w:t xml:space="preserve">we are interesting in the Epoch that has the lowest loss and not the highest accuracy, that is because the final task is to give an answer for which label from </w:t>
+      </w:r>
       <w:r>
         <w:rPr>
-          <w:noProof/>
+          <w:b/>
+          <w:bCs/>
+          <w:u w:val="single"/>
         </w:rPr>
+        <w:t>N labels</w:t>
+      </w:r>
+      <w:r>
+        <w:t xml:space="preserve"> is best describing the tested image and that is calculated by</w:t>
+      </w:r>
+    </w:p>
+    <w:p>
+      <w:pPr>
+        <w:pStyle w:val="ListParagraph"/>
+        <w:numPr>
+          <w:ilvl w:val="1"/>
+          <w:numId w:val="2"/>
+        </w:numPr>
+      </w:pPr>
+      <w:r>
         <w:drawing>
-          <wp:inline distT="0" distB="0" distL="0" distR="0" wp14:anchorId="41917CB2" wp14:editId="0569835F">
-            <wp:extent cx="4410691" cy="2638793"/>
-            <wp:effectExtent l="0" t="0" r="9525" b="0"/>
-            <wp:docPr id="1" name="Picture 1"/>
+          <wp:inline distT="0" distB="0" distL="0" distR="0" wp14:anchorId="61926B89" wp14:editId="26E2CEBD">
+            <wp:extent cx="1229096" cy="416075"/>
+            <wp:effectExtent l="0" t="0" r="0" b="3175"/>
+            <wp:docPr id="6" name="Picture 6"/>
             <wp:cNvGraphicFramePr>
               <a:graphicFrameLocks xmlns:a="http://schemas.openxmlformats.org/drawingml/2006/main" noChangeAspect="1"/>
             </wp:cNvGraphicFramePr>
@@ -227,7 +564,7 @@
                   <pic:spPr>
                     <a:xfrm>
                       <a:off x="0" y="0"/>
-                      <a:ext cx="4410691" cy="2638793"/>
+                      <a:ext cx="1266448" cy="428720"/>
                     </a:xfrm>
                     <a:prstGeom prst="rect">
                       <a:avLst/>
@@ -239,6 +576,24 @@
           </wp:inline>
         </w:drawing>
       </w:r>
+      <w:r>
+        <w:t xml:space="preserve">so we care lass if we make wrong </w:t>
+      </w:r>
+      <w:r>
+        <w:t>decision</w:t>
+      </w:r>
+      <w:r>
+        <w:t xml:space="preserve"> on </w:t>
+      </w:r>
+      <w:r>
+        <w:t>few</w:t>
+      </w:r>
+      <w:r>
+        <w:t xml:space="preserve"> </w:t>
+      </w:r>
+      <w:r>
+        <w:t xml:space="preserve">single prediction where the correct answer is ‘pair is deferent’ what we care is that maximum value p is at the correct label among all different labels </w:t>
+      </w:r>
     </w:p>
     <w:p>
       <w:pPr>
@@ -249,47 +604,15 @@
         </w:numPr>
       </w:pPr>
       <w:r>
-        <w:t>Added BN and Model started to learn Val_acc = 65%</w:t>
-      </w:r>
-    </w:p>
-    <w:p>
-      <w:pPr>
-        <w:pStyle w:val="ListParagraph"/>
-        <w:numPr>
-          <w:ilvl w:val="0"/>
-          <w:numId w:val="2"/>
-        </w:numPr>
-      </w:pPr>
-      <w:r>
-        <w:t xml:space="preserve">Decided to use Test set for validation (epochs) due to few data + this way we will get Test results on every epoch and can decide when to stop </w:t>
-      </w:r>
-    </w:p>
-    <w:p>
-      <w:pPr>
-        <w:pStyle w:val="ListParagraph"/>
-        <w:numPr>
-          <w:ilvl w:val="0"/>
-          <w:numId w:val="2"/>
-        </w:numPr>
-      </w:pPr>
-      <w:r>
-        <w:t>Added learning regularization l = 0.9*l</w:t>
-      </w:r>
-    </w:p>
-    <w:p>
-      <w:pPr>
-        <w:pStyle w:val="ListParagraph"/>
-        <w:numPr>
-          <w:ilvl w:val="1"/>
-          <w:numId w:val="2"/>
-        </w:numPr>
-      </w:pPr>
+        <w:lastRenderedPageBreak/>
+        <w:t>Best epoch ‘4’</w:t>
+      </w:r>
       <w:r>
         <w:drawing>
-          <wp:inline distT="0" distB="0" distL="0" distR="0" wp14:anchorId="378D0CEF" wp14:editId="3935FEB9">
-            <wp:extent cx="3896269" cy="2581635"/>
-            <wp:effectExtent l="0" t="0" r="9525" b="9525"/>
-            <wp:docPr id="2" name="Picture 2"/>
+          <wp:inline distT="0" distB="0" distL="0" distR="0" wp14:anchorId="2B7CB063" wp14:editId="69879C35">
+            <wp:extent cx="3486637" cy="4801270"/>
+            <wp:effectExtent l="0" t="0" r="0" b="0"/>
+            <wp:docPr id="7" name="Picture 7"/>
             <wp:cNvGraphicFramePr>
               <a:graphicFrameLocks xmlns:a="http://schemas.openxmlformats.org/drawingml/2006/main" noChangeAspect="1"/>
             </wp:cNvGraphicFramePr>
@@ -309,7 +632,7 @@
                   <pic:spPr>
                     <a:xfrm>
                       <a:off x="0" y="0"/>
-                      <a:ext cx="3896269" cy="2581635"/>
+                      <a:ext cx="3486637" cy="4801270"/>
                     </a:xfrm>
                     <a:prstGeom prst="rect">
                       <a:avLst/>
@@ -331,7 +654,41 @@
         </w:numPr>
       </w:pPr>
       <w:r>
-        <w:t>Resize last FC layers from 1024 to 4096</w:t>
+        <w:drawing>
+          <wp:inline distT="0" distB="0" distL="0" distR="0" wp14:anchorId="20AD4459" wp14:editId="23D48469">
+            <wp:extent cx="5363446" cy="2689745"/>
+            <wp:effectExtent l="0" t="0" r="0" b="0"/>
+            <wp:docPr id="1" name="Picture 1"/>
+            <wp:cNvGraphicFramePr>
+              <a:graphicFrameLocks xmlns:a="http://schemas.openxmlformats.org/drawingml/2006/main" noChangeAspect="1"/>
+            </wp:cNvGraphicFramePr>
+            <a:graphic xmlns:a="http://schemas.openxmlformats.org/drawingml/2006/main">
+              <a:graphicData uri="http://schemas.openxmlformats.org/drawingml/2006/picture">
+                <pic:pic xmlns:pic="http://schemas.openxmlformats.org/drawingml/2006/picture">
+                  <pic:nvPicPr>
+                    <pic:cNvPr id="1" name=""/>
+                    <pic:cNvPicPr/>
+                  </pic:nvPicPr>
+                  <pic:blipFill>
+                    <a:blip r:embed="rId9"/>
+                    <a:stretch>
+                      <a:fillRect/>
+                    </a:stretch>
+                  </pic:blipFill>
+                  <pic:spPr>
+                    <a:xfrm>
+                      <a:off x="0" y="0"/>
+                      <a:ext cx="5400177" cy="2708166"/>
+                    </a:xfrm>
+                    <a:prstGeom prst="rect">
+                      <a:avLst/>
+                    </a:prstGeom>
+                  </pic:spPr>
+                </pic:pic>
+              </a:graphicData>
+            </a:graphic>
+          </wp:inline>
+        </w:drawing>
       </w:r>
     </w:p>
     <w:p/>
@@ -363,7 +720,7 @@
         <w:rFonts w:ascii="Symbol" w:hAnsi="Symbol" w:hint="default"/>
       </w:rPr>
     </w:lvl>
-    <w:lvl w:ilvl="1" w:tplc="04090003" w:tentative="1">
+    <w:lvl w:ilvl="1" w:tplc="04090003">
       <w:start w:val="1"/>
       <w:numFmt w:val="bullet"/>
       <w:lvlText w:val="o"/>
@@ -463,7 +820,7 @@
   <w:abstractNum w:abstractNumId="1" w15:restartNumberingAfterBreak="0">
     <w:nsid w:val="1E7A76F9"/>
     <w:multiLevelType w:val="hybridMultilevel"/>
-    <w:tmpl w:val="EB50E718"/>
+    <w:tmpl w:val="2E32A928"/>
     <w:lvl w:ilvl="0" w:tplc="04090001">
       <w:start w:val="1"/>
       <w:numFmt w:val="bullet"/>
@@ -476,7 +833,7 @@
         <w:rFonts w:ascii="Symbol" w:hAnsi="Symbol" w:hint="default"/>
       </w:rPr>
     </w:lvl>
-    <w:lvl w:ilvl="1" w:tplc="04090003" w:tentative="1">
+    <w:lvl w:ilvl="1" w:tplc="04090003">
       <w:start w:val="1"/>
       <w:numFmt w:val="bullet"/>
       <w:lvlText w:val="o"/>
@@ -488,7 +845,7 @@
         <w:rFonts w:ascii="Courier New" w:hAnsi="Courier New" w:cs="Courier New" w:hint="default"/>
       </w:rPr>
     </w:lvl>
-    <w:lvl w:ilvl="2" w:tplc="04090005" w:tentative="1">
+    <w:lvl w:ilvl="2" w:tplc="04090005">
       <w:start w:val="1"/>
       <w:numFmt w:val="bullet"/>
       <w:lvlText w:val=""/>

</xml_diff>

<commit_message>
new PB achieved changed some of CONV2D padding + added notes in DOC
</commit_message>
<xml_diff>
--- a/Assignment_2/Assignment 2.docx
+++ b/Assignment_2/Assignment 2.docx
@@ -60,37 +60,14 @@
           <w:b/>
           <w:bCs/>
         </w:rPr>
-        <w:t xml:space="preserve">All samples are taken from </w:t>
+        <w:t xml:space="preserve">All samples are taken from labels that have more than 1 image </w:t>
       </w:r>
       <w:r>
         <w:rPr>
           <w:b/>
           <w:bCs/>
         </w:rPr>
-        <w:t>labels</w:t>
-      </w:r>
-      <w:r>
-        <w:rPr>
-          <w:b/>
-          <w:bCs/>
-        </w:rPr>
-        <w:t xml:space="preserve"> that have more than 1 image </w:t>
-      </w:r>
-      <w:r>
-        <w:rPr>
-          <w:b/>
-          <w:bCs/>
-        </w:rPr>
-        <w:t>– the reason is because if we use an image from label</w:t>
-      </w:r>
-      <w:bookmarkStart w:id="0" w:name="_GoBack"/>
-      <w:bookmarkEnd w:id="0"/>
-      <w:r>
-        <w:rPr>
-          <w:b/>
-          <w:bCs/>
-        </w:rPr>
-        <w:t xml:space="preserve"> that has only one image it will not help the model to learn from this specific image in respect to similarity (only non-similarity obviously)  </w:t>
+        <w:t xml:space="preserve">– the reason is because if we use an image from label that has only one image it will not help the model to learn from this specific image in respect to similarity (only non-similarity obviously)  </w:t>
       </w:r>
     </w:p>
     <w:p>
@@ -126,13 +103,7 @@
         </w:numPr>
       </w:pPr>
       <w:r>
-        <w:t>Containing 500 sample of ‘</w:t>
-      </w:r>
-      <w:r>
-        <w:t xml:space="preserve"> not </w:t>
-      </w:r>
-      <w:r>
-        <w:t>same’ pairs</w:t>
+        <w:t>Containing 500 sample of ‘ not same’ pairs</w:t>
       </w:r>
     </w:p>
     <w:p>
@@ -144,10 +115,7 @@
         </w:numPr>
       </w:pPr>
       <w:r>
-        <w:t>Train</w:t>
-      </w:r>
-      <w:r>
-        <w:t xml:space="preserve"> Data set as partial of the General DB</w:t>
+        <w:t>Train Data set as partial of the General DB</w:t>
       </w:r>
     </w:p>
     <w:p>
@@ -159,13 +127,7 @@
         </w:numPr>
       </w:pPr>
       <w:r>
-        <w:t xml:space="preserve">Containing </w:t>
-      </w:r>
-      <w:r>
-        <w:t>1100</w:t>
-      </w:r>
-      <w:r>
-        <w:t xml:space="preserve"> sample of ‘same’ pairs</w:t>
+        <w:t>Containing 1100 sample of ‘same’ pairs</w:t>
       </w:r>
     </w:p>
     <w:p>
@@ -177,13 +139,7 @@
         </w:numPr>
       </w:pPr>
       <w:r>
-        <w:t xml:space="preserve">Containing </w:t>
-      </w:r>
-      <w:r>
-        <w:t>1100</w:t>
-      </w:r>
-      <w:r>
-        <w:t xml:space="preserve"> sample of ‘ not same’ pairs</w:t>
+        <w:t>Containing 1100 sample of ‘ not same’ pairs</w:t>
       </w:r>
     </w:p>
     <w:p>
@@ -371,7 +327,15 @@
         </w:numPr>
       </w:pPr>
       <w:r>
-        <w:t>Started with Weights initialization from N(0,0.01) got accuracy on Validation set ~ 0.625</w:t>
+        <w:t xml:space="preserve">Added BN and Model started to learn </w:t>
+      </w:r>
+      <w:proofErr w:type="spellStart"/>
+      <w:r>
+        <w:t>Val_acc</w:t>
+      </w:r>
+      <w:proofErr w:type="spellEnd"/>
+      <w:r>
+        <w:t xml:space="preserve"> = 65% before that the Validation loss almost did not improved</w:t>
       </w:r>
     </w:p>
     <w:p>
@@ -383,18 +347,7 @@
         </w:numPr>
       </w:pPr>
       <w:r>
-        <w:t xml:space="preserve">Added BN and Model started to learn </w:t>
-      </w:r>
-      <w:proofErr w:type="spellStart"/>
-      <w:r>
-        <w:t>Val_acc</w:t>
-      </w:r>
-      <w:proofErr w:type="spellEnd"/>
-      <w:r>
-        <w:t xml:space="preserve"> = 65% before that the Validation loss almost did not </w:t>
-      </w:r>
-      <w:r>
-        <w:t>improved</w:t>
+        <w:t>Started with Weights initialization from N(0,0.01) got accuracy on Validation set ~ 0.625</w:t>
       </w:r>
     </w:p>
     <w:p>
@@ -462,6 +415,9 @@
       <w:r>
         <w:t>*l</w:t>
       </w:r>
+      <w:r>
+        <w:t xml:space="preserve"> boosted a bit</w:t>
+      </w:r>
     </w:p>
     <w:p>
       <w:pPr>
@@ -489,6 +445,9 @@
       <w:r>
         <w:t xml:space="preserve"> 512) boosted by 2% accuracy</w:t>
       </w:r>
+      <w:r>
+        <w:t xml:space="preserve"> (VGG from)</w:t>
+      </w:r>
     </w:p>
     <w:p>
       <w:pPr>
@@ -502,10 +461,18 @@
         <w:t xml:space="preserve">In general, </w:t>
       </w:r>
       <w:r>
-        <w:t>Cross-entropy will calculate a score that summarizes the average difference between the actual and predicted probability</w:t>
-      </w:r>
-      <w:r>
-        <w:t xml:space="preserve"> for class 1</w:t>
+        <w:t>Cross-entropy will calculate a score that summarizes the average difference between the actual and predicted probability for class 1</w:t>
+      </w:r>
+      <w:r>
+        <w:t xml:space="preserve"> (explanation for loss </w:t>
+      </w:r>
+      <w:proofErr w:type="spellStart"/>
+      <w:r>
+        <w:t>Func</w:t>
+      </w:r>
+      <w:proofErr w:type="spellEnd"/>
+      <w:r>
+        <w:t xml:space="preserve"> choosing) </w:t>
       </w:r>
     </w:p>
     <w:p>
@@ -517,17 +484,47 @@
         </w:numPr>
       </w:pPr>
       <w:r>
+        <w:t xml:space="preserve">After using all CONV padding as  ‘same’ inspired by VGG tried doing without padding on the </w:t>
+      </w:r>
+      <w:proofErr w:type="spellStart"/>
+      <w:r>
+        <w:t>non first</w:t>
+      </w:r>
+      <w:proofErr w:type="spellEnd"/>
+      <w:r>
+        <w:t xml:space="preserve"> CONV 2 layer (it is recommended to have ‘same’ padding at least in the first CONV layer in computer vision problems.) </w:t>
+      </w:r>
+    </w:p>
+    <w:p>
+      <w:pPr>
+        <w:pStyle w:val="ListParagraph"/>
+        <w:numPr>
+          <w:ilvl w:val="0"/>
+          <w:numId w:val="2"/>
+        </w:numPr>
+        <w:rPr>
+          <w:strike/>
+        </w:rPr>
+      </w:pPr>
+      <w:r>
+        <w:rPr>
+          <w:strike/>
+        </w:rPr>
         <w:t xml:space="preserve">we are interesting in the Epoch that has the lowest loss and not the highest accuracy, that is because the final task is to give an answer for which label from </w:t>
       </w:r>
       <w:r>
         <w:rPr>
           <w:b/>
           <w:bCs/>
+          <w:strike/>
           <w:u w:val="single"/>
         </w:rPr>
         <w:t>N labels</w:t>
       </w:r>
       <w:r>
+        <w:rPr>
+          <w:strike/>
+        </w:rPr>
         <w:t xml:space="preserve"> is best describing the tested image and that is calculated by</w:t>
       </w:r>
     </w:p>
@@ -538,8 +535,15 @@
           <w:ilvl w:val="1"/>
           <w:numId w:val="2"/>
         </w:numPr>
-      </w:pPr>
-      <w:r>
+        <w:rPr>
+          <w:strike/>
+        </w:rPr>
+      </w:pPr>
+      <w:r>
+        <w:rPr>
+          <w:strike/>
+          <w:noProof/>
+        </w:rPr>
         <w:drawing>
           <wp:inline distT="0" distB="0" distL="0" distR="0" wp14:anchorId="61926B89" wp14:editId="26E2CEBD">
             <wp:extent cx="1229096" cy="416075"/>
@@ -577,21 +581,39 @@
         </w:drawing>
       </w:r>
       <w:r>
+        <w:rPr>
+          <w:strike/>
+        </w:rPr>
         <w:t xml:space="preserve">so we care lass if we make wrong </w:t>
       </w:r>
       <w:r>
+        <w:rPr>
+          <w:strike/>
+        </w:rPr>
         <w:t>decision</w:t>
       </w:r>
       <w:r>
+        <w:rPr>
+          <w:strike/>
+        </w:rPr>
         <w:t xml:space="preserve"> on </w:t>
       </w:r>
       <w:r>
+        <w:rPr>
+          <w:strike/>
+        </w:rPr>
         <w:t>few</w:t>
       </w:r>
       <w:r>
+        <w:rPr>
+          <w:strike/>
+        </w:rPr>
         <w:t xml:space="preserve"> </w:t>
       </w:r>
       <w:r>
+        <w:rPr>
+          <w:strike/>
+        </w:rPr>
         <w:t xml:space="preserve">single prediction where the correct answer is ‘pair is deferent’ what we care is that maximum value p is at the correct label among all different labels </w:t>
       </w:r>
     </w:p>
@@ -604,15 +626,30 @@
         </w:numPr>
       </w:pPr>
       <w:r>
+        <w:t>Best epoch ‘</w:t>
+      </w:r>
+      <w:r>
+        <w:t>7</w:t>
+      </w:r>
+      <w:r>
+        <w:t>’</w:t>
+      </w:r>
+    </w:p>
+    <w:p>
+      <w:pPr>
+        <w:pStyle w:val="ListParagraph"/>
+        <w:numPr>
+          <w:ilvl w:val="0"/>
+          <w:numId w:val="2"/>
+        </w:numPr>
+      </w:pPr>
+      <w:r>
         <w:lastRenderedPageBreak/>
-        <w:t>Best epoch ‘4’</w:t>
-      </w:r>
-      <w:r>
         <w:drawing>
-          <wp:inline distT="0" distB="0" distL="0" distR="0" wp14:anchorId="2B7CB063" wp14:editId="69879C35">
-            <wp:extent cx="3486637" cy="4801270"/>
+          <wp:inline distT="0" distB="0" distL="0" distR="0" wp14:anchorId="31C4E24E" wp14:editId="692A8E98">
+            <wp:extent cx="2789162" cy="3817951"/>
             <wp:effectExtent l="0" t="0" r="0" b="0"/>
-            <wp:docPr id="7" name="Picture 7"/>
+            <wp:docPr id="2" name="Picture 2"/>
             <wp:cNvGraphicFramePr>
               <a:graphicFrameLocks xmlns:a="http://schemas.openxmlformats.org/drawingml/2006/main" noChangeAspect="1"/>
             </wp:cNvGraphicFramePr>
@@ -632,7 +669,7 @@
                   <pic:spPr>
                     <a:xfrm>
                       <a:off x="0" y="0"/>
-                      <a:ext cx="3486637" cy="4801270"/>
+                      <a:ext cx="2789162" cy="3817951"/>
                     </a:xfrm>
                     <a:prstGeom prst="rect">
                       <a:avLst/>
@@ -653,42 +690,806 @@
           <w:numId w:val="2"/>
         </w:numPr>
       </w:pPr>
-      <w:r>
-        <w:drawing>
-          <wp:inline distT="0" distB="0" distL="0" distR="0" wp14:anchorId="20AD4459" wp14:editId="23D48469">
-            <wp:extent cx="5363446" cy="2689745"/>
-            <wp:effectExtent l="0" t="0" r="0" b="0"/>
-            <wp:docPr id="1" name="Picture 1"/>
-            <wp:cNvGraphicFramePr>
-              <a:graphicFrameLocks xmlns:a="http://schemas.openxmlformats.org/drawingml/2006/main" noChangeAspect="1"/>
-            </wp:cNvGraphicFramePr>
-            <a:graphic xmlns:a="http://schemas.openxmlformats.org/drawingml/2006/main">
-              <a:graphicData uri="http://schemas.openxmlformats.org/drawingml/2006/picture">
-                <pic:pic xmlns:pic="http://schemas.openxmlformats.org/drawingml/2006/picture">
-                  <pic:nvPicPr>
-                    <pic:cNvPr id="1" name=""/>
-                    <pic:cNvPicPr/>
-                  </pic:nvPicPr>
-                  <pic:blipFill>
-                    <a:blip r:embed="rId9"/>
-                    <a:stretch>
-                      <a:fillRect/>
-                    </a:stretch>
-                  </pic:blipFill>
-                  <pic:spPr>
-                    <a:xfrm>
-                      <a:off x="0" y="0"/>
-                      <a:ext cx="5400177" cy="2708166"/>
-                    </a:xfrm>
-                    <a:prstGeom prst="rect">
-                      <a:avLst/>
-                    </a:prstGeom>
-                  </pic:spPr>
-                </pic:pic>
-              </a:graphicData>
-            </a:graphic>
-          </wp:inline>
-        </w:drawing>
+      <w:bookmarkStart w:id="0" w:name="_GoBack"/>
+      <w:bookmarkEnd w:id="0"/>
+    </w:p>
+    <w:p>
+      <w:pPr>
+        <w:spacing w:after="0" w:line="240" w:lineRule="auto"/>
+        <w:rPr>
+          <w:rFonts w:ascii="Courier New" w:eastAsia="Times New Roman" w:hAnsi="Courier New" w:cs="Courier New"/>
+          <w:color w:val="212121"/>
+          <w:sz w:val="16"/>
+          <w:szCs w:val="16"/>
+          <w:shd w:val="clear" w:color="auto" w:fill="FFFFFF"/>
+        </w:rPr>
+      </w:pPr>
+      <w:r>
+        <w:rPr>
+          <w:rFonts w:ascii="Courier New" w:eastAsia="Times New Roman" w:hAnsi="Courier New" w:cs="Courier New"/>
+          <w:color w:val="212121"/>
+          <w:sz w:val="16"/>
+          <w:szCs w:val="16"/>
+          <w:shd w:val="clear" w:color="auto" w:fill="FFFFFF"/>
+        </w:rPr>
+        <w:t>Epoch 1/9</w:t>
+      </w:r>
+    </w:p>
+    <w:p>
+      <w:pPr>
+        <w:spacing w:after="0" w:line="240" w:lineRule="auto"/>
+        <w:rPr>
+          <w:rFonts w:ascii="Courier New" w:eastAsia="Times New Roman" w:hAnsi="Courier New" w:cs="Courier New"/>
+          <w:color w:val="212121"/>
+          <w:sz w:val="16"/>
+          <w:szCs w:val="16"/>
+          <w:shd w:val="clear" w:color="auto" w:fill="FFFFFF"/>
+        </w:rPr>
+      </w:pPr>
+      <w:r>
+        <w:rPr>
+          <w:rFonts w:ascii="Courier New" w:eastAsia="Times New Roman" w:hAnsi="Courier New" w:cs="Courier New"/>
+          <w:color w:val="212121"/>
+          <w:sz w:val="16"/>
+          <w:szCs w:val="16"/>
+          <w:shd w:val="clear" w:color="auto" w:fill="FFFFFF"/>
+        </w:rPr>
+        <w:t xml:space="preserve">275/275 - 111s - loss: 0.6649 - accuracy: 0.5823 - </w:t>
+      </w:r>
+      <w:proofErr w:type="spellStart"/>
+      <w:r>
+        <w:rPr>
+          <w:rFonts w:ascii="Courier New" w:eastAsia="Times New Roman" w:hAnsi="Courier New" w:cs="Courier New"/>
+          <w:color w:val="212121"/>
+          <w:sz w:val="16"/>
+          <w:szCs w:val="16"/>
+          <w:shd w:val="clear" w:color="auto" w:fill="FFFFFF"/>
+        </w:rPr>
+        <w:t>val_loss</w:t>
+      </w:r>
+      <w:proofErr w:type="spellEnd"/>
+      <w:r>
+        <w:rPr>
+          <w:rFonts w:ascii="Courier New" w:eastAsia="Times New Roman" w:hAnsi="Courier New" w:cs="Courier New"/>
+          <w:color w:val="212121"/>
+          <w:sz w:val="16"/>
+          <w:szCs w:val="16"/>
+          <w:shd w:val="clear" w:color="auto" w:fill="FFFFFF"/>
+        </w:rPr>
+        <w:t xml:space="preserve">: 0.6447 - </w:t>
+      </w:r>
+      <w:proofErr w:type="spellStart"/>
+      <w:r>
+        <w:rPr>
+          <w:rFonts w:ascii="Courier New" w:eastAsia="Times New Roman" w:hAnsi="Courier New" w:cs="Courier New"/>
+          <w:color w:val="212121"/>
+          <w:sz w:val="16"/>
+          <w:szCs w:val="16"/>
+          <w:shd w:val="clear" w:color="auto" w:fill="FFFFFF"/>
+        </w:rPr>
+        <w:t>val_accuracy</w:t>
+      </w:r>
+      <w:proofErr w:type="spellEnd"/>
+      <w:r>
+        <w:rPr>
+          <w:rFonts w:ascii="Courier New" w:eastAsia="Times New Roman" w:hAnsi="Courier New" w:cs="Courier New"/>
+          <w:color w:val="212121"/>
+          <w:sz w:val="16"/>
+          <w:szCs w:val="16"/>
+          <w:shd w:val="clear" w:color="auto" w:fill="FFFFFF"/>
+        </w:rPr>
+        <w:t>: 0.6410</w:t>
+      </w:r>
+    </w:p>
+    <w:p>
+      <w:pPr>
+        <w:spacing w:after="0" w:line="240" w:lineRule="auto"/>
+        <w:rPr>
+          <w:rFonts w:ascii="Courier New" w:eastAsia="Times New Roman" w:hAnsi="Courier New" w:cs="Courier New"/>
+          <w:color w:val="212121"/>
+          <w:sz w:val="16"/>
+          <w:szCs w:val="16"/>
+          <w:shd w:val="clear" w:color="auto" w:fill="FFFFFF"/>
+        </w:rPr>
+      </w:pPr>
+      <w:r>
+        <w:rPr>
+          <w:rFonts w:ascii="Courier New" w:eastAsia="Times New Roman" w:hAnsi="Courier New" w:cs="Courier New"/>
+          <w:color w:val="212121"/>
+          <w:sz w:val="16"/>
+          <w:szCs w:val="16"/>
+          <w:shd w:val="clear" w:color="auto" w:fill="FFFFFF"/>
+        </w:rPr>
+        <w:t>Epoch 2/9</w:t>
+      </w:r>
+    </w:p>
+    <w:p>
+      <w:pPr>
+        <w:spacing w:after="0" w:line="240" w:lineRule="auto"/>
+        <w:rPr>
+          <w:rFonts w:ascii="Courier New" w:eastAsia="Times New Roman" w:hAnsi="Courier New" w:cs="Courier New"/>
+          <w:color w:val="212121"/>
+          <w:sz w:val="16"/>
+          <w:szCs w:val="16"/>
+          <w:shd w:val="clear" w:color="auto" w:fill="FFFFFF"/>
+        </w:rPr>
+      </w:pPr>
+      <w:r>
+        <w:rPr>
+          <w:rFonts w:ascii="Courier New" w:eastAsia="Times New Roman" w:hAnsi="Courier New" w:cs="Courier New"/>
+          <w:color w:val="212121"/>
+          <w:sz w:val="16"/>
+          <w:szCs w:val="16"/>
+          <w:shd w:val="clear" w:color="auto" w:fill="FFFFFF"/>
+        </w:rPr>
+        <w:t xml:space="preserve">275/275 - 104s - loss: 0.6030 - accuracy: 0.6636 - </w:t>
+      </w:r>
+      <w:proofErr w:type="spellStart"/>
+      <w:r>
+        <w:rPr>
+          <w:rFonts w:ascii="Courier New" w:eastAsia="Times New Roman" w:hAnsi="Courier New" w:cs="Courier New"/>
+          <w:color w:val="212121"/>
+          <w:sz w:val="16"/>
+          <w:szCs w:val="16"/>
+          <w:shd w:val="clear" w:color="auto" w:fill="FFFFFF"/>
+        </w:rPr>
+        <w:t>val_loss</w:t>
+      </w:r>
+      <w:proofErr w:type="spellEnd"/>
+      <w:r>
+        <w:rPr>
+          <w:rFonts w:ascii="Courier New" w:eastAsia="Times New Roman" w:hAnsi="Courier New" w:cs="Courier New"/>
+          <w:color w:val="212121"/>
+          <w:sz w:val="16"/>
+          <w:szCs w:val="16"/>
+          <w:shd w:val="clear" w:color="auto" w:fill="FFFFFF"/>
+        </w:rPr>
+        <w:t xml:space="preserve">: 0.6717 - </w:t>
+      </w:r>
+      <w:proofErr w:type="spellStart"/>
+      <w:r>
+        <w:rPr>
+          <w:rFonts w:ascii="Courier New" w:eastAsia="Times New Roman" w:hAnsi="Courier New" w:cs="Courier New"/>
+          <w:color w:val="212121"/>
+          <w:sz w:val="16"/>
+          <w:szCs w:val="16"/>
+          <w:shd w:val="clear" w:color="auto" w:fill="FFFFFF"/>
+        </w:rPr>
+        <w:t>val_accuracy</w:t>
+      </w:r>
+      <w:proofErr w:type="spellEnd"/>
+      <w:r>
+        <w:rPr>
+          <w:rFonts w:ascii="Courier New" w:eastAsia="Times New Roman" w:hAnsi="Courier New" w:cs="Courier New"/>
+          <w:color w:val="212121"/>
+          <w:sz w:val="16"/>
+          <w:szCs w:val="16"/>
+          <w:shd w:val="clear" w:color="auto" w:fill="FFFFFF"/>
+        </w:rPr>
+        <w:t>: 0.6070</w:t>
+      </w:r>
+    </w:p>
+    <w:p>
+      <w:pPr>
+        <w:spacing w:after="0" w:line="240" w:lineRule="auto"/>
+        <w:rPr>
+          <w:rFonts w:ascii="Courier New" w:eastAsia="Times New Roman" w:hAnsi="Courier New" w:cs="Courier New"/>
+          <w:color w:val="212121"/>
+          <w:sz w:val="16"/>
+          <w:szCs w:val="16"/>
+          <w:shd w:val="clear" w:color="auto" w:fill="FFFFFF"/>
+        </w:rPr>
+      </w:pPr>
+      <w:r>
+        <w:rPr>
+          <w:rFonts w:ascii="Courier New" w:eastAsia="Times New Roman" w:hAnsi="Courier New" w:cs="Courier New"/>
+          <w:color w:val="212121"/>
+          <w:sz w:val="16"/>
+          <w:szCs w:val="16"/>
+          <w:shd w:val="clear" w:color="auto" w:fill="FFFFFF"/>
+        </w:rPr>
+        <w:t>Epoch 3/9</w:t>
+      </w:r>
+    </w:p>
+    <w:p>
+      <w:pPr>
+        <w:spacing w:after="0" w:line="240" w:lineRule="auto"/>
+        <w:rPr>
+          <w:rFonts w:ascii="Courier New" w:eastAsia="Times New Roman" w:hAnsi="Courier New" w:cs="Courier New"/>
+          <w:color w:val="212121"/>
+          <w:sz w:val="16"/>
+          <w:szCs w:val="16"/>
+          <w:shd w:val="clear" w:color="auto" w:fill="FFFFFF"/>
+        </w:rPr>
+      </w:pPr>
+      <w:r>
+        <w:rPr>
+          <w:rFonts w:ascii="Courier New" w:eastAsia="Times New Roman" w:hAnsi="Courier New" w:cs="Courier New"/>
+          <w:color w:val="212121"/>
+          <w:sz w:val="16"/>
+          <w:szCs w:val="16"/>
+          <w:shd w:val="clear" w:color="auto" w:fill="FFFFFF"/>
+        </w:rPr>
+        <w:t xml:space="preserve">275/275 - 105s - loss: 0.5161 - accuracy: 0.7459 - </w:t>
+      </w:r>
+      <w:proofErr w:type="spellStart"/>
+      <w:r>
+        <w:rPr>
+          <w:rFonts w:ascii="Courier New" w:eastAsia="Times New Roman" w:hAnsi="Courier New" w:cs="Courier New"/>
+          <w:color w:val="212121"/>
+          <w:sz w:val="16"/>
+          <w:szCs w:val="16"/>
+          <w:shd w:val="clear" w:color="auto" w:fill="FFFFFF"/>
+        </w:rPr>
+        <w:t>val_loss</w:t>
+      </w:r>
+      <w:proofErr w:type="spellEnd"/>
+      <w:r>
+        <w:rPr>
+          <w:rFonts w:ascii="Courier New" w:eastAsia="Times New Roman" w:hAnsi="Courier New" w:cs="Courier New"/>
+          <w:color w:val="212121"/>
+          <w:sz w:val="16"/>
+          <w:szCs w:val="16"/>
+          <w:shd w:val="clear" w:color="auto" w:fill="FFFFFF"/>
+        </w:rPr>
+        <w:t xml:space="preserve">: 0.6238 - </w:t>
+      </w:r>
+      <w:proofErr w:type="spellStart"/>
+      <w:r>
+        <w:rPr>
+          <w:rFonts w:ascii="Courier New" w:eastAsia="Times New Roman" w:hAnsi="Courier New" w:cs="Courier New"/>
+          <w:color w:val="212121"/>
+          <w:sz w:val="16"/>
+          <w:szCs w:val="16"/>
+          <w:shd w:val="clear" w:color="auto" w:fill="FFFFFF"/>
+        </w:rPr>
+        <w:t>val_accuracy</w:t>
+      </w:r>
+      <w:proofErr w:type="spellEnd"/>
+      <w:r>
+        <w:rPr>
+          <w:rFonts w:ascii="Courier New" w:eastAsia="Times New Roman" w:hAnsi="Courier New" w:cs="Courier New"/>
+          <w:color w:val="212121"/>
+          <w:sz w:val="16"/>
+          <w:szCs w:val="16"/>
+          <w:shd w:val="clear" w:color="auto" w:fill="FFFFFF"/>
+        </w:rPr>
+        <w:t>: 0.6740</w:t>
+      </w:r>
+    </w:p>
+    <w:p>
+      <w:pPr>
+        <w:spacing w:after="0" w:line="240" w:lineRule="auto"/>
+        <w:rPr>
+          <w:rFonts w:ascii="Courier New" w:eastAsia="Times New Roman" w:hAnsi="Courier New" w:cs="Courier New"/>
+          <w:color w:val="212121"/>
+          <w:sz w:val="16"/>
+          <w:szCs w:val="16"/>
+          <w:shd w:val="clear" w:color="auto" w:fill="FFFFFF"/>
+        </w:rPr>
+      </w:pPr>
+      <w:r>
+        <w:rPr>
+          <w:rFonts w:ascii="Courier New" w:eastAsia="Times New Roman" w:hAnsi="Courier New" w:cs="Courier New"/>
+          <w:color w:val="212121"/>
+          <w:sz w:val="16"/>
+          <w:szCs w:val="16"/>
+          <w:shd w:val="clear" w:color="auto" w:fill="FFFFFF"/>
+        </w:rPr>
+        <w:t>Epoch 4/9</w:t>
+      </w:r>
+    </w:p>
+    <w:p>
+      <w:pPr>
+        <w:spacing w:after="0" w:line="240" w:lineRule="auto"/>
+        <w:rPr>
+          <w:rFonts w:ascii="Courier New" w:eastAsia="Times New Roman" w:hAnsi="Courier New" w:cs="Courier New"/>
+          <w:color w:val="212121"/>
+          <w:sz w:val="16"/>
+          <w:szCs w:val="16"/>
+          <w:shd w:val="clear" w:color="auto" w:fill="FFFFFF"/>
+        </w:rPr>
+      </w:pPr>
+      <w:r>
+        <w:rPr>
+          <w:rFonts w:ascii="Courier New" w:eastAsia="Times New Roman" w:hAnsi="Courier New" w:cs="Courier New"/>
+          <w:color w:val="212121"/>
+          <w:sz w:val="16"/>
+          <w:szCs w:val="16"/>
+          <w:shd w:val="clear" w:color="auto" w:fill="FFFFFF"/>
+        </w:rPr>
+        <w:t xml:space="preserve">275/275 - 104s - loss: 0.3959 - accuracy: 0.8423 - </w:t>
+      </w:r>
+      <w:proofErr w:type="spellStart"/>
+      <w:r>
+        <w:rPr>
+          <w:rFonts w:ascii="Courier New" w:eastAsia="Times New Roman" w:hAnsi="Courier New" w:cs="Courier New"/>
+          <w:color w:val="212121"/>
+          <w:sz w:val="16"/>
+          <w:szCs w:val="16"/>
+          <w:shd w:val="clear" w:color="auto" w:fill="FFFFFF"/>
+        </w:rPr>
+        <w:t>val_loss</w:t>
+      </w:r>
+      <w:proofErr w:type="spellEnd"/>
+      <w:r>
+        <w:rPr>
+          <w:rFonts w:ascii="Courier New" w:eastAsia="Times New Roman" w:hAnsi="Courier New" w:cs="Courier New"/>
+          <w:color w:val="212121"/>
+          <w:sz w:val="16"/>
+          <w:szCs w:val="16"/>
+          <w:shd w:val="clear" w:color="auto" w:fill="FFFFFF"/>
+        </w:rPr>
+        <w:t xml:space="preserve">: 0.6293 - </w:t>
+      </w:r>
+      <w:proofErr w:type="spellStart"/>
+      <w:r>
+        <w:rPr>
+          <w:rFonts w:ascii="Courier New" w:eastAsia="Times New Roman" w:hAnsi="Courier New" w:cs="Courier New"/>
+          <w:color w:val="212121"/>
+          <w:sz w:val="16"/>
+          <w:szCs w:val="16"/>
+          <w:shd w:val="clear" w:color="auto" w:fill="FFFFFF"/>
+        </w:rPr>
+        <w:t>val_accuracy</w:t>
+      </w:r>
+      <w:proofErr w:type="spellEnd"/>
+      <w:r>
+        <w:rPr>
+          <w:rFonts w:ascii="Courier New" w:eastAsia="Times New Roman" w:hAnsi="Courier New" w:cs="Courier New"/>
+          <w:color w:val="212121"/>
+          <w:sz w:val="16"/>
+          <w:szCs w:val="16"/>
+          <w:shd w:val="clear" w:color="auto" w:fill="FFFFFF"/>
+        </w:rPr>
+        <w:t>: 0.6930</w:t>
+      </w:r>
+    </w:p>
+    <w:p>
+      <w:pPr>
+        <w:spacing w:after="0" w:line="240" w:lineRule="auto"/>
+        <w:rPr>
+          <w:rFonts w:ascii="Courier New" w:eastAsia="Times New Roman" w:hAnsi="Courier New" w:cs="Courier New"/>
+          <w:color w:val="212121"/>
+          <w:sz w:val="16"/>
+          <w:szCs w:val="16"/>
+          <w:shd w:val="clear" w:color="auto" w:fill="FFFFFF"/>
+        </w:rPr>
+      </w:pPr>
+      <w:r>
+        <w:rPr>
+          <w:rFonts w:ascii="Courier New" w:eastAsia="Times New Roman" w:hAnsi="Courier New" w:cs="Courier New"/>
+          <w:color w:val="212121"/>
+          <w:sz w:val="16"/>
+          <w:szCs w:val="16"/>
+          <w:shd w:val="clear" w:color="auto" w:fill="FFFFFF"/>
+        </w:rPr>
+        <w:t>Epoch 5/9</w:t>
+      </w:r>
+    </w:p>
+    <w:p>
+      <w:pPr>
+        <w:spacing w:after="0" w:line="240" w:lineRule="auto"/>
+        <w:rPr>
+          <w:rFonts w:ascii="Courier New" w:eastAsia="Times New Roman" w:hAnsi="Courier New" w:cs="Courier New"/>
+          <w:color w:val="212121"/>
+          <w:sz w:val="16"/>
+          <w:szCs w:val="16"/>
+          <w:shd w:val="clear" w:color="auto" w:fill="FFFFFF"/>
+        </w:rPr>
+      </w:pPr>
+      <w:r>
+        <w:rPr>
+          <w:rFonts w:ascii="Courier New" w:eastAsia="Times New Roman" w:hAnsi="Courier New" w:cs="Courier New"/>
+          <w:color w:val="212121"/>
+          <w:sz w:val="16"/>
+          <w:szCs w:val="16"/>
+          <w:shd w:val="clear" w:color="auto" w:fill="FFFFFF"/>
+        </w:rPr>
+        <w:t xml:space="preserve">275/275 - 104s - loss: 0.2502 - accuracy: 0.9164 - </w:t>
+      </w:r>
+      <w:proofErr w:type="spellStart"/>
+      <w:r>
+        <w:rPr>
+          <w:rFonts w:ascii="Courier New" w:eastAsia="Times New Roman" w:hAnsi="Courier New" w:cs="Courier New"/>
+          <w:color w:val="212121"/>
+          <w:sz w:val="16"/>
+          <w:szCs w:val="16"/>
+          <w:shd w:val="clear" w:color="auto" w:fill="FFFFFF"/>
+        </w:rPr>
+        <w:t>val_loss</w:t>
+      </w:r>
+      <w:proofErr w:type="spellEnd"/>
+      <w:r>
+        <w:rPr>
+          <w:rFonts w:ascii="Courier New" w:eastAsia="Times New Roman" w:hAnsi="Courier New" w:cs="Courier New"/>
+          <w:color w:val="212121"/>
+          <w:sz w:val="16"/>
+          <w:szCs w:val="16"/>
+          <w:shd w:val="clear" w:color="auto" w:fill="FFFFFF"/>
+        </w:rPr>
+        <w:t xml:space="preserve">: 0.6412 - </w:t>
+      </w:r>
+      <w:proofErr w:type="spellStart"/>
+      <w:r>
+        <w:rPr>
+          <w:rFonts w:ascii="Courier New" w:eastAsia="Times New Roman" w:hAnsi="Courier New" w:cs="Courier New"/>
+          <w:color w:val="212121"/>
+          <w:sz w:val="16"/>
+          <w:szCs w:val="16"/>
+          <w:shd w:val="clear" w:color="auto" w:fill="FFFFFF"/>
+        </w:rPr>
+        <w:t>val_accuracy</w:t>
+      </w:r>
+      <w:proofErr w:type="spellEnd"/>
+      <w:r>
+        <w:rPr>
+          <w:rFonts w:ascii="Courier New" w:eastAsia="Times New Roman" w:hAnsi="Courier New" w:cs="Courier New"/>
+          <w:color w:val="212121"/>
+          <w:sz w:val="16"/>
+          <w:szCs w:val="16"/>
+          <w:shd w:val="clear" w:color="auto" w:fill="FFFFFF"/>
+        </w:rPr>
+        <w:t>: 0.6810</w:t>
+      </w:r>
+    </w:p>
+    <w:p>
+      <w:pPr>
+        <w:spacing w:after="0" w:line="240" w:lineRule="auto"/>
+        <w:rPr>
+          <w:rFonts w:ascii="Courier New" w:eastAsia="Times New Roman" w:hAnsi="Courier New" w:cs="Courier New"/>
+          <w:color w:val="212121"/>
+          <w:sz w:val="16"/>
+          <w:szCs w:val="16"/>
+          <w:shd w:val="clear" w:color="auto" w:fill="FFFFFF"/>
+        </w:rPr>
+      </w:pPr>
+      <w:r>
+        <w:rPr>
+          <w:rFonts w:ascii="Courier New" w:eastAsia="Times New Roman" w:hAnsi="Courier New" w:cs="Courier New"/>
+          <w:color w:val="212121"/>
+          <w:sz w:val="16"/>
+          <w:szCs w:val="16"/>
+          <w:shd w:val="clear" w:color="auto" w:fill="FFFFFF"/>
+        </w:rPr>
+        <w:t>Epoch 6/9</w:t>
+      </w:r>
+    </w:p>
+    <w:p>
+      <w:pPr>
+        <w:spacing w:after="0" w:line="240" w:lineRule="auto"/>
+        <w:rPr>
+          <w:rFonts w:ascii="Courier New" w:eastAsia="Times New Roman" w:hAnsi="Courier New" w:cs="Courier New"/>
+          <w:color w:val="212121"/>
+          <w:sz w:val="16"/>
+          <w:szCs w:val="16"/>
+          <w:shd w:val="clear" w:color="auto" w:fill="FFFFFF"/>
+        </w:rPr>
+      </w:pPr>
+      <w:r>
+        <w:rPr>
+          <w:rFonts w:ascii="Courier New" w:eastAsia="Times New Roman" w:hAnsi="Courier New" w:cs="Courier New"/>
+          <w:color w:val="212121"/>
+          <w:sz w:val="16"/>
+          <w:szCs w:val="16"/>
+          <w:shd w:val="clear" w:color="auto" w:fill="FFFFFF"/>
+        </w:rPr>
+        <w:t xml:space="preserve">275/275 - 104s - loss: 0.1185 - accuracy: 0.9777 - </w:t>
+      </w:r>
+      <w:proofErr w:type="spellStart"/>
+      <w:r>
+        <w:rPr>
+          <w:rFonts w:ascii="Courier New" w:eastAsia="Times New Roman" w:hAnsi="Courier New" w:cs="Courier New"/>
+          <w:color w:val="212121"/>
+          <w:sz w:val="16"/>
+          <w:szCs w:val="16"/>
+          <w:shd w:val="clear" w:color="auto" w:fill="FFFFFF"/>
+        </w:rPr>
+        <w:t>val_loss</w:t>
+      </w:r>
+      <w:proofErr w:type="spellEnd"/>
+      <w:r>
+        <w:rPr>
+          <w:rFonts w:ascii="Courier New" w:eastAsia="Times New Roman" w:hAnsi="Courier New" w:cs="Courier New"/>
+          <w:color w:val="212121"/>
+          <w:sz w:val="16"/>
+          <w:szCs w:val="16"/>
+          <w:shd w:val="clear" w:color="auto" w:fill="FFFFFF"/>
+        </w:rPr>
+        <w:t xml:space="preserve">: 0.6534 - </w:t>
+      </w:r>
+      <w:proofErr w:type="spellStart"/>
+      <w:r>
+        <w:rPr>
+          <w:rFonts w:ascii="Courier New" w:eastAsia="Times New Roman" w:hAnsi="Courier New" w:cs="Courier New"/>
+          <w:color w:val="212121"/>
+          <w:sz w:val="16"/>
+          <w:szCs w:val="16"/>
+          <w:shd w:val="clear" w:color="auto" w:fill="FFFFFF"/>
+        </w:rPr>
+        <w:t>val_accuracy</w:t>
+      </w:r>
+      <w:proofErr w:type="spellEnd"/>
+      <w:r>
+        <w:rPr>
+          <w:rFonts w:ascii="Courier New" w:eastAsia="Times New Roman" w:hAnsi="Courier New" w:cs="Courier New"/>
+          <w:color w:val="212121"/>
+          <w:sz w:val="16"/>
+          <w:szCs w:val="16"/>
+          <w:shd w:val="clear" w:color="auto" w:fill="FFFFFF"/>
+        </w:rPr>
+        <w:t>: 0.7030</w:t>
+      </w:r>
+    </w:p>
+    <w:p>
+      <w:pPr>
+        <w:spacing w:after="0" w:line="240" w:lineRule="auto"/>
+        <w:rPr>
+          <w:rFonts w:ascii="Courier New" w:eastAsia="Times New Roman" w:hAnsi="Courier New" w:cs="Courier New"/>
+          <w:color w:val="212121"/>
+          <w:sz w:val="16"/>
+          <w:szCs w:val="16"/>
+          <w:shd w:val="clear" w:color="auto" w:fill="FFFFFF"/>
+        </w:rPr>
+      </w:pPr>
+      <w:r>
+        <w:rPr>
+          <w:rFonts w:ascii="Courier New" w:eastAsia="Times New Roman" w:hAnsi="Courier New" w:cs="Courier New"/>
+          <w:color w:val="212121"/>
+          <w:sz w:val="16"/>
+          <w:szCs w:val="16"/>
+          <w:shd w:val="clear" w:color="auto" w:fill="FFFFFF"/>
+        </w:rPr>
+        <w:t>Epoch 7/9</w:t>
+      </w:r>
+    </w:p>
+    <w:p>
+      <w:pPr>
+        <w:spacing w:after="0" w:line="240" w:lineRule="auto"/>
+        <w:rPr>
+          <w:rFonts w:ascii="Courier New" w:eastAsia="Times New Roman" w:hAnsi="Courier New" w:cs="Courier New"/>
+          <w:color w:val="212121"/>
+          <w:sz w:val="16"/>
+          <w:szCs w:val="16"/>
+          <w:shd w:val="clear" w:color="auto" w:fill="FFFFFF"/>
+        </w:rPr>
+      </w:pPr>
+      <w:r>
+        <w:rPr>
+          <w:rFonts w:ascii="Courier New" w:eastAsia="Times New Roman" w:hAnsi="Courier New" w:cs="Courier New"/>
+          <w:color w:val="212121"/>
+          <w:sz w:val="16"/>
+          <w:szCs w:val="16"/>
+          <w:shd w:val="clear" w:color="auto" w:fill="FFFFFF"/>
+        </w:rPr>
+        <w:t xml:space="preserve">275/275 - 105s - loss: 0.0548 - accuracy: 0.9955 - </w:t>
+      </w:r>
+      <w:proofErr w:type="spellStart"/>
+      <w:r>
+        <w:rPr>
+          <w:rFonts w:ascii="Courier New" w:eastAsia="Times New Roman" w:hAnsi="Courier New" w:cs="Courier New"/>
+          <w:color w:val="212121"/>
+          <w:sz w:val="16"/>
+          <w:szCs w:val="16"/>
+          <w:shd w:val="clear" w:color="auto" w:fill="FFFFFF"/>
+        </w:rPr>
+        <w:t>val_loss</w:t>
+      </w:r>
+      <w:proofErr w:type="spellEnd"/>
+      <w:r>
+        <w:rPr>
+          <w:rFonts w:ascii="Courier New" w:eastAsia="Times New Roman" w:hAnsi="Courier New" w:cs="Courier New"/>
+          <w:color w:val="212121"/>
+          <w:sz w:val="16"/>
+          <w:szCs w:val="16"/>
+          <w:shd w:val="clear" w:color="auto" w:fill="FFFFFF"/>
+        </w:rPr>
+        <w:t xml:space="preserve">: 0.6761 - </w:t>
+      </w:r>
+      <w:proofErr w:type="spellStart"/>
+      <w:r>
+        <w:rPr>
+          <w:rFonts w:ascii="Courier New" w:eastAsia="Times New Roman" w:hAnsi="Courier New" w:cs="Courier New"/>
+          <w:color w:val="212121"/>
+          <w:sz w:val="16"/>
+          <w:szCs w:val="16"/>
+          <w:shd w:val="clear" w:color="auto" w:fill="FFFFFF"/>
+        </w:rPr>
+        <w:t>val_accuracy</w:t>
+      </w:r>
+      <w:proofErr w:type="spellEnd"/>
+      <w:r>
+        <w:rPr>
+          <w:rFonts w:ascii="Courier New" w:eastAsia="Times New Roman" w:hAnsi="Courier New" w:cs="Courier New"/>
+          <w:color w:val="212121"/>
+          <w:sz w:val="16"/>
+          <w:szCs w:val="16"/>
+          <w:shd w:val="clear" w:color="auto" w:fill="FFFFFF"/>
+        </w:rPr>
+        <w:t>: 0.7190</w:t>
+      </w:r>
+    </w:p>
+    <w:p>
+      <w:pPr>
+        <w:spacing w:after="0" w:line="240" w:lineRule="auto"/>
+        <w:rPr>
+          <w:rFonts w:ascii="Courier New" w:eastAsia="Times New Roman" w:hAnsi="Courier New" w:cs="Courier New"/>
+          <w:color w:val="212121"/>
+          <w:sz w:val="16"/>
+          <w:szCs w:val="16"/>
+          <w:shd w:val="clear" w:color="auto" w:fill="FFFFFF"/>
+        </w:rPr>
+      </w:pPr>
+      <w:r>
+        <w:rPr>
+          <w:rFonts w:ascii="Courier New" w:eastAsia="Times New Roman" w:hAnsi="Courier New" w:cs="Courier New"/>
+          <w:color w:val="212121"/>
+          <w:sz w:val="16"/>
+          <w:szCs w:val="16"/>
+          <w:shd w:val="clear" w:color="auto" w:fill="FFFFFF"/>
+        </w:rPr>
+        <w:t>Epoch 8/9</w:t>
+      </w:r>
+    </w:p>
+    <w:p>
+      <w:pPr>
+        <w:spacing w:after="0" w:line="240" w:lineRule="auto"/>
+        <w:rPr>
+          <w:rFonts w:ascii="Courier New" w:eastAsia="Times New Roman" w:hAnsi="Courier New" w:cs="Courier New"/>
+          <w:color w:val="212121"/>
+          <w:sz w:val="16"/>
+          <w:szCs w:val="16"/>
+          <w:shd w:val="clear" w:color="auto" w:fill="FFFFFF"/>
+        </w:rPr>
+      </w:pPr>
+      <w:r>
+        <w:rPr>
+          <w:rFonts w:ascii="Courier New" w:eastAsia="Times New Roman" w:hAnsi="Courier New" w:cs="Courier New"/>
+          <w:color w:val="212121"/>
+          <w:sz w:val="16"/>
+          <w:szCs w:val="16"/>
+          <w:shd w:val="clear" w:color="auto" w:fill="FFFFFF"/>
+        </w:rPr>
+        <w:t xml:space="preserve">275/275 - 105s - loss: 0.0226 - accuracy: 0.9991 - </w:t>
+      </w:r>
+      <w:proofErr w:type="spellStart"/>
+      <w:r>
+        <w:rPr>
+          <w:rFonts w:ascii="Courier New" w:eastAsia="Times New Roman" w:hAnsi="Courier New" w:cs="Courier New"/>
+          <w:color w:val="212121"/>
+          <w:sz w:val="16"/>
+          <w:szCs w:val="16"/>
+          <w:shd w:val="clear" w:color="auto" w:fill="FFFFFF"/>
+        </w:rPr>
+        <w:t>val_loss</w:t>
+      </w:r>
+      <w:proofErr w:type="spellEnd"/>
+      <w:r>
+        <w:rPr>
+          <w:rFonts w:ascii="Courier New" w:eastAsia="Times New Roman" w:hAnsi="Courier New" w:cs="Courier New"/>
+          <w:color w:val="212121"/>
+          <w:sz w:val="16"/>
+          <w:szCs w:val="16"/>
+          <w:shd w:val="clear" w:color="auto" w:fill="FFFFFF"/>
+        </w:rPr>
+        <w:t xml:space="preserve">: 0.6971 - </w:t>
+      </w:r>
+      <w:proofErr w:type="spellStart"/>
+      <w:r>
+        <w:rPr>
+          <w:rFonts w:ascii="Courier New" w:eastAsia="Times New Roman" w:hAnsi="Courier New" w:cs="Courier New"/>
+          <w:color w:val="212121"/>
+          <w:sz w:val="16"/>
+          <w:szCs w:val="16"/>
+          <w:shd w:val="clear" w:color="auto" w:fill="FFFFFF"/>
+        </w:rPr>
+        <w:t>val_accuracy</w:t>
+      </w:r>
+      <w:proofErr w:type="spellEnd"/>
+      <w:r>
+        <w:rPr>
+          <w:rFonts w:ascii="Courier New" w:eastAsia="Times New Roman" w:hAnsi="Courier New" w:cs="Courier New"/>
+          <w:color w:val="212121"/>
+          <w:sz w:val="16"/>
+          <w:szCs w:val="16"/>
+          <w:shd w:val="clear" w:color="auto" w:fill="FFFFFF"/>
+        </w:rPr>
+        <w:t xml:space="preserve">: </w:t>
+      </w:r>
+      <w:r>
+        <w:rPr>
+          <w:rFonts w:ascii="Courier New" w:eastAsia="Times New Roman" w:hAnsi="Courier New" w:cs="Courier New"/>
+          <w:color w:val="212121"/>
+          <w:sz w:val="16"/>
+          <w:szCs w:val="16"/>
+          <w:highlight w:val="green"/>
+          <w:shd w:val="clear" w:color="auto" w:fill="FFFFFF"/>
+        </w:rPr>
+        <w:t>0.7200</w:t>
+      </w:r>
+    </w:p>
+    <w:p>
+      <w:pPr>
+        <w:spacing w:after="0" w:line="240" w:lineRule="auto"/>
+        <w:rPr>
+          <w:rFonts w:ascii="Courier New" w:eastAsia="Times New Roman" w:hAnsi="Courier New" w:cs="Courier New"/>
+          <w:color w:val="212121"/>
+          <w:sz w:val="16"/>
+          <w:szCs w:val="16"/>
+          <w:shd w:val="clear" w:color="auto" w:fill="FFFFFF"/>
+        </w:rPr>
+      </w:pPr>
+      <w:r>
+        <w:rPr>
+          <w:rFonts w:ascii="Courier New" w:eastAsia="Times New Roman" w:hAnsi="Courier New" w:cs="Courier New"/>
+          <w:color w:val="212121"/>
+          <w:sz w:val="16"/>
+          <w:szCs w:val="16"/>
+          <w:shd w:val="clear" w:color="auto" w:fill="FFFFFF"/>
+        </w:rPr>
+        <w:t>Epoch 9/9</w:t>
+      </w:r>
+    </w:p>
+    <w:p>
+      <w:pPr>
+        <w:rPr>
+          <w:sz w:val="16"/>
+          <w:szCs w:val="16"/>
+        </w:rPr>
+      </w:pPr>
+      <w:r>
+        <w:rPr>
+          <w:rFonts w:ascii="Courier New" w:eastAsia="Times New Roman" w:hAnsi="Courier New" w:cs="Courier New"/>
+          <w:color w:val="212121"/>
+          <w:sz w:val="16"/>
+          <w:szCs w:val="16"/>
+          <w:shd w:val="clear" w:color="auto" w:fill="FFFFFF"/>
+        </w:rPr>
+        <w:t xml:space="preserve">275/275 - 105s - loss: 0.0091 - accuracy: 1.0000 - </w:t>
+      </w:r>
+      <w:proofErr w:type="spellStart"/>
+      <w:r>
+        <w:rPr>
+          <w:rFonts w:ascii="Courier New" w:eastAsia="Times New Roman" w:hAnsi="Courier New" w:cs="Courier New"/>
+          <w:color w:val="212121"/>
+          <w:sz w:val="16"/>
+          <w:szCs w:val="16"/>
+          <w:shd w:val="clear" w:color="auto" w:fill="FFFFFF"/>
+        </w:rPr>
+        <w:t>val_loss</w:t>
+      </w:r>
+      <w:proofErr w:type="spellEnd"/>
+      <w:r>
+        <w:rPr>
+          <w:rFonts w:ascii="Courier New" w:eastAsia="Times New Roman" w:hAnsi="Courier New" w:cs="Courier New"/>
+          <w:color w:val="212121"/>
+          <w:sz w:val="16"/>
+          <w:szCs w:val="16"/>
+          <w:shd w:val="clear" w:color="auto" w:fill="FFFFFF"/>
+        </w:rPr>
+        <w:t xml:space="preserve">: 0.7058 - </w:t>
+      </w:r>
+      <w:proofErr w:type="spellStart"/>
+      <w:r>
+        <w:rPr>
+          <w:rFonts w:ascii="Courier New" w:eastAsia="Times New Roman" w:hAnsi="Courier New" w:cs="Courier New"/>
+          <w:color w:val="212121"/>
+          <w:sz w:val="16"/>
+          <w:szCs w:val="16"/>
+          <w:shd w:val="clear" w:color="auto" w:fill="FFFFFF"/>
+        </w:rPr>
+        <w:t>val_accuracy</w:t>
+      </w:r>
+      <w:proofErr w:type="spellEnd"/>
+      <w:r>
+        <w:rPr>
+          <w:rFonts w:ascii="Courier New" w:eastAsia="Times New Roman" w:hAnsi="Courier New" w:cs="Courier New"/>
+          <w:color w:val="212121"/>
+          <w:sz w:val="16"/>
+          <w:szCs w:val="16"/>
+          <w:shd w:val="clear" w:color="auto" w:fill="FFFFFF"/>
+        </w:rPr>
+        <w:t>: 0.7140</w:t>
       </w:r>
     </w:p>
     <w:p/>

</xml_diff>